<commit_message>
deleted from here so i can open a pull request from develop
</commit_message>
<xml_diff>
--- a/lab5/documentation.docx
+++ b/lab5/documentation.docx
@@ -9,19 +9,11 @@
           <w:lang w:val="en-US"/>
         </w:rPr>
       </w:pPr>
-      <w:proofErr w:type="gramStart"/>
-      <w:r>
-        <w:rPr>
-          <w:lang w:val="en-US"/>
-        </w:rPr>
-        <w:t>LL(</w:t>
-      </w:r>
-      <w:proofErr w:type="gramEnd"/>
-      <w:r>
-        <w:rPr>
-          <w:lang w:val="en-US"/>
-        </w:rPr>
-        <w:t>1) Parser</w:t>
+      <w:r>
+        <w:rPr>
+          <w:lang w:val="en-US"/>
+        </w:rPr>
+        <w:t>LL(1) Parser</w:t>
       </w:r>
     </w:p>
     <w:p>
@@ -74,14 +66,12 @@
           <w:lang w:val="en-US"/>
         </w:rPr>
       </w:pPr>
-      <w:proofErr w:type="spellStart"/>
       <w:r>
         <w:rPr>
           <w:lang w:val="en-US"/>
         </w:rPr>
         <w:t>ParsingTable</w:t>
       </w:r>
-      <w:proofErr w:type="spellEnd"/>
     </w:p>
     <w:p>
       <w:pPr>
@@ -120,21 +110,7 @@
         <w:rPr>
           <w:lang w:val="en-US"/>
         </w:rPr>
-        <w:t xml:space="preserve">The only addition to this class is the </w:t>
-      </w:r>
-      <w:proofErr w:type="spellStart"/>
-      <w:r>
-        <w:rPr>
-          <w:lang w:val="en-US"/>
-        </w:rPr>
-        <w:t>productionIndex</w:t>
-      </w:r>
-      <w:proofErr w:type="spellEnd"/>
-      <w:r>
-        <w:rPr>
-          <w:lang w:val="en-US"/>
-        </w:rPr>
-        <w:t xml:space="preserve"> map, which holds the index of each production. This was needed because the Grammar class holds the productions in a hash set which changes their order.</w:t>
+        <w:t>The only addition to this class is the productionIndex map, which holds the index of each production. This was needed because the Grammar class holds the productions in a hash set which changes their order.</w:t>
       </w:r>
     </w:p>
     <w:p>
@@ -151,19 +127,11 @@
           <w:lang w:val="en-US"/>
         </w:rPr>
       </w:pPr>
-      <w:proofErr w:type="spellStart"/>
-      <w:r>
-        <w:rPr>
-          <w:lang w:val="en-US"/>
-        </w:rPr>
-        <w:t>ParsingTable</w:t>
-      </w:r>
-      <w:proofErr w:type="spellEnd"/>
-      <w:r>
-        <w:rPr>
-          <w:lang w:val="en-US"/>
-        </w:rPr>
-        <w:t>:</w:t>
+      <w:r>
+        <w:rPr>
+          <w:lang w:val="en-US"/>
+        </w:rPr>
+        <w:t>ParsingTable:</w:t>
       </w:r>
     </w:p>
     <w:p>
@@ -210,19 +178,11 @@
           <w:lang w:val="en-US"/>
         </w:rPr>
       </w:pPr>
-      <w:proofErr w:type="spellStart"/>
-      <w:r>
-        <w:rPr>
-          <w:lang w:val="en-US"/>
-        </w:rPr>
-        <w:t>FirstAndFollowCalculator</w:t>
-      </w:r>
-      <w:proofErr w:type="spellEnd"/>
-      <w:r>
-        <w:rPr>
-          <w:lang w:val="en-US"/>
-        </w:rPr>
-        <w:t xml:space="preserve"> – holds first and follow functions</w:t>
+      <w:r>
+        <w:rPr>
+          <w:lang w:val="en-US"/>
+        </w:rPr>
+        <w:t>FirstAndFollowCalculator – holds first and follow functions</w:t>
       </w:r>
     </w:p>
     <w:p>
@@ -240,21 +200,7 @@
         <w:rPr>
           <w:lang w:val="en-US"/>
         </w:rPr>
-        <w:t xml:space="preserve">Symbols – a set of every symbol in the </w:t>
-      </w:r>
-      <w:proofErr w:type="gramStart"/>
-      <w:r>
-        <w:rPr>
-          <w:lang w:val="en-US"/>
-        </w:rPr>
-        <w:t>grammar(</w:t>
-      </w:r>
-      <w:proofErr w:type="gramEnd"/>
-      <w:r>
-        <w:rPr>
-          <w:lang w:val="en-US"/>
-        </w:rPr>
-        <w:t>union of terminals and non-terminals and the symbol “$”)</w:t>
+        <w:t>Symbols – a set of every symbol in the grammar(union of terminals and non-terminals and the symbol “$”)</w:t>
       </w:r>
     </w:p>
     <w:p>
@@ -268,39 +214,17 @@
           <w:lang w:val="en-US"/>
         </w:rPr>
       </w:pPr>
-      <w:proofErr w:type="spellStart"/>
-      <w:r>
-        <w:rPr>
-          <w:lang w:val="en-US"/>
-        </w:rPr>
-        <w:t>parsingTable</w:t>
-      </w:r>
-      <w:proofErr w:type="spellEnd"/>
-      <w:r>
-        <w:rPr>
-          <w:lang w:val="en-US"/>
-        </w:rPr>
-        <w:t xml:space="preserve"> –</w:t>
-      </w:r>
-      <w:r>
-        <w:rPr>
-          <w:lang w:val="en-US"/>
-        </w:rPr>
-        <w:t xml:space="preserve"> map which will keep for each symbol another map containing values of the </w:t>
-      </w:r>
-      <w:proofErr w:type="spellStart"/>
-      <w:r>
-        <w:rPr>
-          <w:lang w:val="en-US"/>
-        </w:rPr>
-        <w:t>parsingTable</w:t>
-      </w:r>
-      <w:proofErr w:type="spellEnd"/>
-      <w:r>
-        <w:rPr>
-          <w:lang w:val="en-US"/>
-        </w:rPr>
-        <w:t xml:space="preserve"> from that symbol to the terminals.</w:t>
+      <w:r>
+        <w:rPr>
+          <w:lang w:val="en-US"/>
+        </w:rPr>
+        <w:t>parsingTable –</w:t>
+      </w:r>
+      <w:r>
+        <w:rPr>
+          <w:lang w:val="en-US"/>
+        </w:rPr>
+        <w:t xml:space="preserve"> map which will keep for each symbol another map containing values of the parsingTable from that symbol to the terminals.</w:t>
       </w:r>
     </w:p>
     <w:p>
@@ -322,49 +246,7 @@
         <w:rPr>
           <w:lang w:val="en-US"/>
         </w:rPr>
-        <w:t xml:space="preserve">A value of the </w:t>
-      </w:r>
-      <w:proofErr w:type="spellStart"/>
-      <w:r>
-        <w:rPr>
-          <w:lang w:val="en-US"/>
-        </w:rPr>
-        <w:t>parsingTable</w:t>
-      </w:r>
-      <w:proofErr w:type="spellEnd"/>
-      <w:r>
-        <w:rPr>
-          <w:lang w:val="en-US"/>
-        </w:rPr>
-        <w:t xml:space="preserve"> is an object of class </w:t>
-      </w:r>
-      <w:proofErr w:type="spellStart"/>
-      <w:r>
-        <w:rPr>
-          <w:lang w:val="en-US"/>
-        </w:rPr>
-        <w:t>ParsingTableCell</w:t>
-      </w:r>
-      <w:proofErr w:type="spellEnd"/>
-      <w:r>
-        <w:rPr>
-          <w:lang w:val="en-US"/>
-        </w:rPr>
-        <w:t xml:space="preserve">. It holds the </w:t>
-      </w:r>
-      <w:proofErr w:type="gramStart"/>
-      <w:r>
-        <w:rPr>
-          <w:lang w:val="en-US"/>
-        </w:rPr>
-        <w:t>right hand</w:t>
-      </w:r>
-      <w:proofErr w:type="gramEnd"/>
-      <w:r>
-        <w:rPr>
-          <w:lang w:val="en-US"/>
-        </w:rPr>
-        <w:t xml:space="preserve"> side of the production and its index.</w:t>
+        <w:t>A value of the parsingTable is an object of class ParsingTableCell. It holds the right hand side of the production and its index.</w:t>
       </w:r>
     </w:p>
     <w:p>
@@ -381,19 +263,11 @@
           <w:lang w:val="en-US"/>
         </w:rPr>
       </w:pPr>
-      <w:proofErr w:type="spellStart"/>
-      <w:r>
-        <w:rPr>
-          <w:lang w:val="en-US"/>
-        </w:rPr>
-        <w:t>FirstAndFollowCalculator</w:t>
-      </w:r>
-      <w:proofErr w:type="spellEnd"/>
-      <w:r>
-        <w:rPr>
-          <w:lang w:val="en-US"/>
-        </w:rPr>
-        <w:t>:</w:t>
+      <w:r>
+        <w:rPr>
+          <w:lang w:val="en-US"/>
+        </w:rPr>
+        <w:t>FirstAndFollowCalculator:</w:t>
       </w:r>
     </w:p>
     <w:p>
@@ -521,7 +395,7 @@
         <w:rPr>
           <w:lang w:val="en-US"/>
         </w:rPr>
-        <w:t>Here we also implemented the concatenation of length one function. Since it will be used in computing the parsing table too, we made is static.</w:t>
+        <w:t>Here we also implemented the concatenation of length one function.</w:t>
       </w:r>
     </w:p>
     <w:sectPr>
@@ -662,7 +536,7 @@
         <w:rFonts w:asciiTheme="minorHAnsi" w:eastAsiaTheme="minorHAnsi" w:hAnsiTheme="minorHAnsi" w:cstheme="minorBidi"/>
         <w:sz w:val="24"/>
         <w:szCs w:val="24"/>
-        <w:lang w:val="en-RO" w:eastAsia="en-US" w:bidi="ar-SA"/>
+        <w:lang w:eastAsia="en-US" w:bidi="ar-SA"/>
       </w:rPr>
     </w:rPrDefault>
     <w:pPrDefault/>

</xml_diff>

<commit_message>
Revert "deleted from here so i can open a pull request from develop"
This reverts commit 67c1093be8bf1083e4b426b65edc0677548492f1.
</commit_message>
<xml_diff>
--- a/lab5/documentation.docx
+++ b/lab5/documentation.docx
@@ -9,11 +9,19 @@
           <w:lang w:val="en-US"/>
         </w:rPr>
       </w:pPr>
-      <w:r>
-        <w:rPr>
-          <w:lang w:val="en-US"/>
-        </w:rPr>
-        <w:t>LL(1) Parser</w:t>
+      <w:proofErr w:type="gramStart"/>
+      <w:r>
+        <w:rPr>
+          <w:lang w:val="en-US"/>
+        </w:rPr>
+        <w:t>LL(</w:t>
+      </w:r>
+      <w:proofErr w:type="gramEnd"/>
+      <w:r>
+        <w:rPr>
+          <w:lang w:val="en-US"/>
+        </w:rPr>
+        <w:t>1) Parser</w:t>
       </w:r>
     </w:p>
     <w:p>
@@ -66,12 +74,14 @@
           <w:lang w:val="en-US"/>
         </w:rPr>
       </w:pPr>
+      <w:proofErr w:type="spellStart"/>
       <w:r>
         <w:rPr>
           <w:lang w:val="en-US"/>
         </w:rPr>
         <w:t>ParsingTable</w:t>
       </w:r>
+      <w:proofErr w:type="spellEnd"/>
     </w:p>
     <w:p>
       <w:pPr>
@@ -110,7 +120,21 @@
         <w:rPr>
           <w:lang w:val="en-US"/>
         </w:rPr>
-        <w:t>The only addition to this class is the productionIndex map, which holds the index of each production. This was needed because the Grammar class holds the productions in a hash set which changes their order.</w:t>
+        <w:t xml:space="preserve">The only addition to this class is the </w:t>
+      </w:r>
+      <w:proofErr w:type="spellStart"/>
+      <w:r>
+        <w:rPr>
+          <w:lang w:val="en-US"/>
+        </w:rPr>
+        <w:t>productionIndex</w:t>
+      </w:r>
+      <w:proofErr w:type="spellEnd"/>
+      <w:r>
+        <w:rPr>
+          <w:lang w:val="en-US"/>
+        </w:rPr>
+        <w:t xml:space="preserve"> map, which holds the index of each production. This was needed because the Grammar class holds the productions in a hash set which changes their order.</w:t>
       </w:r>
     </w:p>
     <w:p>
@@ -127,11 +151,19 @@
           <w:lang w:val="en-US"/>
         </w:rPr>
       </w:pPr>
-      <w:r>
-        <w:rPr>
-          <w:lang w:val="en-US"/>
-        </w:rPr>
-        <w:t>ParsingTable:</w:t>
+      <w:proofErr w:type="spellStart"/>
+      <w:r>
+        <w:rPr>
+          <w:lang w:val="en-US"/>
+        </w:rPr>
+        <w:t>ParsingTable</w:t>
+      </w:r>
+      <w:proofErr w:type="spellEnd"/>
+      <w:r>
+        <w:rPr>
+          <w:lang w:val="en-US"/>
+        </w:rPr>
+        <w:t>:</w:t>
       </w:r>
     </w:p>
     <w:p>
@@ -178,11 +210,19 @@
           <w:lang w:val="en-US"/>
         </w:rPr>
       </w:pPr>
-      <w:r>
-        <w:rPr>
-          <w:lang w:val="en-US"/>
-        </w:rPr>
-        <w:t>FirstAndFollowCalculator – holds first and follow functions</w:t>
+      <w:proofErr w:type="spellStart"/>
+      <w:r>
+        <w:rPr>
+          <w:lang w:val="en-US"/>
+        </w:rPr>
+        <w:t>FirstAndFollowCalculator</w:t>
+      </w:r>
+      <w:proofErr w:type="spellEnd"/>
+      <w:r>
+        <w:rPr>
+          <w:lang w:val="en-US"/>
+        </w:rPr>
+        <w:t xml:space="preserve"> – holds first and follow functions</w:t>
       </w:r>
     </w:p>
     <w:p>
@@ -200,7 +240,21 @@
         <w:rPr>
           <w:lang w:val="en-US"/>
         </w:rPr>
-        <w:t>Symbols – a set of every symbol in the grammar(union of terminals and non-terminals and the symbol “$”)</w:t>
+        <w:t xml:space="preserve">Symbols – a set of every symbol in the </w:t>
+      </w:r>
+      <w:proofErr w:type="gramStart"/>
+      <w:r>
+        <w:rPr>
+          <w:lang w:val="en-US"/>
+        </w:rPr>
+        <w:t>grammar(</w:t>
+      </w:r>
+      <w:proofErr w:type="gramEnd"/>
+      <w:r>
+        <w:rPr>
+          <w:lang w:val="en-US"/>
+        </w:rPr>
+        <w:t>union of terminals and non-terminals and the symbol “$”)</w:t>
       </w:r>
     </w:p>
     <w:p>
@@ -214,17 +268,39 @@
           <w:lang w:val="en-US"/>
         </w:rPr>
       </w:pPr>
-      <w:r>
-        <w:rPr>
-          <w:lang w:val="en-US"/>
-        </w:rPr>
-        <w:t>parsingTable –</w:t>
-      </w:r>
-      <w:r>
-        <w:rPr>
-          <w:lang w:val="en-US"/>
-        </w:rPr>
-        <w:t xml:space="preserve"> map which will keep for each symbol another map containing values of the parsingTable from that symbol to the terminals.</w:t>
+      <w:proofErr w:type="spellStart"/>
+      <w:r>
+        <w:rPr>
+          <w:lang w:val="en-US"/>
+        </w:rPr>
+        <w:t>parsingTable</w:t>
+      </w:r>
+      <w:proofErr w:type="spellEnd"/>
+      <w:r>
+        <w:rPr>
+          <w:lang w:val="en-US"/>
+        </w:rPr>
+        <w:t xml:space="preserve"> –</w:t>
+      </w:r>
+      <w:r>
+        <w:rPr>
+          <w:lang w:val="en-US"/>
+        </w:rPr>
+        <w:t xml:space="preserve"> map which will keep for each symbol another map containing values of the </w:t>
+      </w:r>
+      <w:proofErr w:type="spellStart"/>
+      <w:r>
+        <w:rPr>
+          <w:lang w:val="en-US"/>
+        </w:rPr>
+        <w:t>parsingTable</w:t>
+      </w:r>
+      <w:proofErr w:type="spellEnd"/>
+      <w:r>
+        <w:rPr>
+          <w:lang w:val="en-US"/>
+        </w:rPr>
+        <w:t xml:space="preserve"> from that symbol to the terminals.</w:t>
       </w:r>
     </w:p>
     <w:p>
@@ -246,7 +322,49 @@
         <w:rPr>
           <w:lang w:val="en-US"/>
         </w:rPr>
-        <w:t>A value of the parsingTable is an object of class ParsingTableCell. It holds the right hand side of the production and its index.</w:t>
+        <w:t xml:space="preserve">A value of the </w:t>
+      </w:r>
+      <w:proofErr w:type="spellStart"/>
+      <w:r>
+        <w:rPr>
+          <w:lang w:val="en-US"/>
+        </w:rPr>
+        <w:t>parsingTable</w:t>
+      </w:r>
+      <w:proofErr w:type="spellEnd"/>
+      <w:r>
+        <w:rPr>
+          <w:lang w:val="en-US"/>
+        </w:rPr>
+        <w:t xml:space="preserve"> is an object of class </w:t>
+      </w:r>
+      <w:proofErr w:type="spellStart"/>
+      <w:r>
+        <w:rPr>
+          <w:lang w:val="en-US"/>
+        </w:rPr>
+        <w:t>ParsingTableCell</w:t>
+      </w:r>
+      <w:proofErr w:type="spellEnd"/>
+      <w:r>
+        <w:rPr>
+          <w:lang w:val="en-US"/>
+        </w:rPr>
+        <w:t xml:space="preserve">. It holds the </w:t>
+      </w:r>
+      <w:proofErr w:type="gramStart"/>
+      <w:r>
+        <w:rPr>
+          <w:lang w:val="en-US"/>
+        </w:rPr>
+        <w:t>right hand</w:t>
+      </w:r>
+      <w:proofErr w:type="gramEnd"/>
+      <w:r>
+        <w:rPr>
+          <w:lang w:val="en-US"/>
+        </w:rPr>
+        <w:t xml:space="preserve"> side of the production and its index.</w:t>
       </w:r>
     </w:p>
     <w:p>
@@ -263,11 +381,19 @@
           <w:lang w:val="en-US"/>
         </w:rPr>
       </w:pPr>
-      <w:r>
-        <w:rPr>
-          <w:lang w:val="en-US"/>
-        </w:rPr>
-        <w:t>FirstAndFollowCalculator:</w:t>
+      <w:proofErr w:type="spellStart"/>
+      <w:r>
+        <w:rPr>
+          <w:lang w:val="en-US"/>
+        </w:rPr>
+        <w:t>FirstAndFollowCalculator</w:t>
+      </w:r>
+      <w:proofErr w:type="spellEnd"/>
+      <w:r>
+        <w:rPr>
+          <w:lang w:val="en-US"/>
+        </w:rPr>
+        <w:t>:</w:t>
       </w:r>
     </w:p>
     <w:p>
@@ -395,7 +521,7 @@
         <w:rPr>
           <w:lang w:val="en-US"/>
         </w:rPr>
-        <w:t>Here we also implemented the concatenation of length one function.</w:t>
+        <w:t>Here we also implemented the concatenation of length one function. Since it will be used in computing the parsing table too, we made is static.</w:t>
       </w:r>
     </w:p>
     <w:sectPr>
@@ -536,7 +662,7 @@
         <w:rFonts w:asciiTheme="minorHAnsi" w:eastAsiaTheme="minorHAnsi" w:hAnsiTheme="minorHAnsi" w:cstheme="minorBidi"/>
         <w:sz w:val="24"/>
         <w:szCs w:val="24"/>
-        <w:lang w:eastAsia="en-US" w:bidi="ar-SA"/>
+        <w:lang w:val="en-RO" w:eastAsia="en-US" w:bidi="ar-SA"/>
       </w:rPr>
     </w:rPrDefault>
     <w:pPrDefault/>

</xml_diff>